<commit_message>
Chỉnh sửa lại file Business Rules.docx
</commit_message>
<xml_diff>
--- a/TaiLieuYeuCau/1.5 Business Rules/Business Rules.docx
+++ b/TaiLieuYeuCau/1.5 Business Rules/Business Rules.docx
@@ -90,6 +90,8 @@
         </w:rPr>
         <w:t>1.0</w:t>
       </w:r>
+      <w:permStart w:id="1471626559" w:edGrp="everyone"/>
+      <w:permEnd w:id="1471626559"/>
     </w:p>
     <w:p>
       <w:pPr>
@@ -185,8 +187,6 @@
         </w:rPr>
         <w:t xml:space="preserve"> - 0812404</w:t>
       </w:r>
-      <w:bookmarkStart w:id="0" w:name="_GoBack"/>
-      <w:bookmarkEnd w:id="0"/>
     </w:p>
     <w:p>
       <w:pPr>
@@ -530,6 +530,7 @@
         <w:lastRenderedPageBreak/>
         <w:t>Table of Contents</w:t>
       </w:r>
+      <w:permStart w:id="703623246" w:edGrp="everyone"/>
     </w:p>
     <w:p>
       <w:pPr>
@@ -580,7 +581,12 @@
         <w:tab/>
       </w:r>
       <w:r>
-        <w:t>Giới thiệu</w:t>
+        <w:t>Giớ</w:t>
+      </w:r>
+      <w:bookmarkStart w:id="0" w:name="_GoBack"/>
+      <w:bookmarkEnd w:id="0"/>
+      <w:r>
+        <w:t>i thiệu</w:t>
       </w:r>
       <w:r>
         <w:tab/>
@@ -797,6 +803,7 @@
         </w:rPr>
         <w:fldChar w:fldCharType="end"/>
       </w:r>
+      <w:permEnd w:id="703623246"/>
     </w:p>
     <w:p>
       <w:pPr>
@@ -948,9 +955,9 @@
           <w:szCs w:val="40"/>
         </w:rPr>
       </w:pPr>
-      <w:bookmarkStart w:id="5" w:name="_Toc458831695"/>
-      <w:bookmarkStart w:id="6" w:name="_Toc459019118"/>
-      <w:bookmarkStart w:id="7" w:name="_Toc289991396"/>
+      <w:bookmarkStart w:id="5" w:name="_Toc289991396"/>
+      <w:bookmarkStart w:id="6" w:name="_Toc458831695"/>
+      <w:bookmarkStart w:id="7" w:name="_Toc459019118"/>
       <w:r>
         <w:rPr>
           <w:sz w:val="40"/>
@@ -958,7 +965,7 @@
         </w:rPr>
         <w:t>Bảng chú giải</w:t>
       </w:r>
-      <w:bookmarkEnd w:id="7"/>
+      <w:bookmarkEnd w:id="5"/>
     </w:p>
     <w:p>
       <w:pPr>
@@ -1129,32 +1136,13 @@
           <w:b/>
           <w:sz w:val="28"/>
         </w:rPr>
-        <w:t xml:space="preserve">CHỈ </w:t>
-      </w:r>
-      <w:r>
-        <w:rPr>
-          <w:b/>
+        <w:t>CHỈ NẾU</w:t>
+      </w:r>
+      <w:r>
+        <w:rPr>
           <w:sz w:val="28"/>
         </w:rPr>
-        <w:t>NẾU</w:t>
-      </w:r>
-      <w:r>
-        <w:rPr>
-          <w:sz w:val="28"/>
-        </w:rPr>
-        <w:t xml:space="preserve"> </w:t>
-      </w:r>
-      <w:r>
-        <w:rPr>
-          <w:sz w:val="28"/>
-        </w:rPr>
-        <w:t>Phòng đang trống</w:t>
-      </w:r>
-      <w:r>
-        <w:rPr>
-          <w:sz w:val="28"/>
-        </w:rPr>
-        <w:t>.</w:t>
+        <w:t xml:space="preserve"> Phòng đang trống.</w:t>
       </w:r>
     </w:p>
     <w:p>
@@ -1287,13 +1275,7 @@
         <w:rPr>
           <w:sz w:val="24"/>
         </w:rPr>
-        <w:t>Khi lập hóa đơn thanh toán, một hóa đơn phải có tối thiểu một phòng</w:t>
-      </w:r>
-      <w:r>
-        <w:rPr>
-          <w:sz w:val="24"/>
-        </w:rPr>
-        <w:t>.</w:t>
+        <w:t>Khi lập hóa đơn thanh toán, một hóa đơn phải có tối thiểu một phòng.</w:t>
       </w:r>
     </w:p>
     <w:p>
@@ -1362,31 +1344,7 @@
         <w:rPr>
           <w:sz w:val="24"/>
         </w:rPr>
-        <w:t xml:space="preserve">Khi lập </w:t>
-      </w:r>
-      <w:r>
-        <w:rPr>
-          <w:sz w:val="24"/>
-        </w:rPr>
-        <w:t>phiếu đặt phòng</w:t>
-      </w:r>
-      <w:r>
-        <w:rPr>
-          <w:sz w:val="24"/>
-        </w:rPr>
-        <w:t xml:space="preserve">, một </w:t>
-      </w:r>
-      <w:r>
-        <w:rPr>
-          <w:sz w:val="24"/>
-        </w:rPr>
-        <w:t xml:space="preserve">phiếu đặt phòng </w:t>
-      </w:r>
-      <w:r>
-        <w:rPr>
-          <w:sz w:val="24"/>
-        </w:rPr>
-        <w:t>phải có tối thiểu một phòng.</w:t>
+        <w:t>Khi lập phiếu đặt phòng, một phiếu đặt phòng phải có tối thiểu một phòng.</w:t>
       </w:r>
     </w:p>
     <w:p>
@@ -1416,19 +1374,7 @@
         <w:rPr>
           <w:sz w:val="28"/>
         </w:rPr>
-        <w:t xml:space="preserve">Một </w:t>
-      </w:r>
-      <w:r>
-        <w:rPr>
-          <w:sz w:val="28"/>
-        </w:rPr>
-        <w:t>phiếu đặt phòng</w:t>
-      </w:r>
-      <w:r>
-        <w:rPr>
-          <w:sz w:val="28"/>
-        </w:rPr>
-        <w:t xml:space="preserve"> </w:t>
+        <w:t xml:space="preserve">Một phiếu đặt phòng </w:t>
       </w:r>
       <w:r>
         <w:rPr>
@@ -1467,13 +1413,7 @@
         <w:rPr>
           <w:sz w:val="24"/>
         </w:rPr>
-        <w:t>Giá thuê phòng được tính thuế VAT nộp cho nhà nước</w:t>
-      </w:r>
-      <w:r>
-        <w:rPr>
-          <w:sz w:val="24"/>
-        </w:rPr>
-        <w:t>.</w:t>
+        <w:t>Giá thuê phòng được tính thuế VAT nộp cho nhà nước.</w:t>
       </w:r>
     </w:p>
     <w:p>
@@ -1530,19 +1470,7 @@
         <w:rPr>
           <w:sz w:val="24"/>
         </w:rPr>
-        <w:t xml:space="preserve">Giá </w:t>
-      </w:r>
-      <w:r>
-        <w:rPr>
-          <w:sz w:val="24"/>
-        </w:rPr>
-        <w:t>dịch vụ đi kèm</w:t>
-      </w:r>
-      <w:r>
-        <w:rPr>
-          <w:sz w:val="24"/>
-        </w:rPr>
-        <w:t xml:space="preserve"> được tính thuế VAT nộp cho nhà nước.</w:t>
+        <w:t>Giá dịch vụ đi kèm được tính thuế VAT nộp cho nhà nước.</w:t>
       </w:r>
     </w:p>
     <w:p>
@@ -1572,35 +1500,11 @@
         <w:rPr>
           <w:sz w:val="28"/>
         </w:rPr>
-        <w:t xml:space="preserve">Giá tiền </w:t>
-      </w:r>
-      <w:r>
-        <w:rPr>
-          <w:sz w:val="28"/>
-        </w:rPr>
-        <w:t>dịch vụ</w:t>
-      </w:r>
-      <w:r>
-        <w:rPr>
-          <w:sz w:val="28"/>
-        </w:rPr>
-        <w:t xml:space="preserve"> được tính cho khách hàng như sau: giá </w:t>
-      </w:r>
-      <w:r>
-        <w:rPr>
-          <w:sz w:val="28"/>
-        </w:rPr>
-        <w:t>dịch vụ</w:t>
-      </w:r>
-      <w:r>
-        <w:rPr>
-          <w:sz w:val="28"/>
-        </w:rPr>
-        <w:t xml:space="preserve"> * (1 + Thuế VAT/100)</w:t>
-      </w:r>
-    </w:p>
-    <w:bookmarkEnd w:id="5"/>
+        <w:t>Giá tiền dịch vụ được tính cho khách hàng như sau: giá dịch vụ * (1 + Thuế VAT/100)</w:t>
+      </w:r>
+    </w:p>
     <w:bookmarkEnd w:id="6"/>
+    <w:bookmarkEnd w:id="7"/>
     <w:p>
       <w:pPr>
         <w:pStyle w:val="ListParagraph"/>
@@ -1745,7 +1649,7 @@
               <w:noProof/>
               <w:snapToGrid w:val="0"/>
             </w:rPr>
-            <w:t>1</w:t>
+            <w:t>2</w:t>
           </w:r>
           <w:r>
             <w:rPr>

</xml_diff>